<commit_message>
Updated CI Integration document
</commit_message>
<xml_diff>
--- a/documentation/Travis CI Integration with GitHub.docx
+++ b/documentation/Travis CI Integration with GitHub.docx
@@ -142,6 +142,9 @@
         <w:t xml:space="preserve">Click </w:t>
       </w:r>
       <w:r>
+        <w:rPr>
+          <w:noProof/>
+        </w:rPr>
         <w:drawing>
           <wp:inline distT="0" distB="0" distL="0" distR="0" wp14:anchorId="5EA0C491" wp14:editId="58A1E968">
             <wp:extent cx="1590675" cy="381000"/>
@@ -215,6 +218,9 @@
         </w:numPr>
       </w:pPr>
       <w:r>
+        <w:rPr>
+          <w:noProof/>
+        </w:rPr>
         <mc:AlternateContent>
           <mc:Choice Requires="wps">
             <w:drawing>
@@ -286,6 +292,9 @@
         </mc:AlternateContent>
       </w:r>
       <w:r>
+        <w:rPr>
+          <w:noProof/>
+        </w:rPr>
         <w:drawing>
           <wp:inline distT="0" distB="0" distL="0" distR="0" wp14:anchorId="12A6CF32" wp14:editId="24677174">
             <wp:extent cx="4860377" cy="3931920"/>
@@ -361,6 +370,9 @@
         </w:numPr>
       </w:pPr>
       <w:r>
+        <w:rPr>
+          <w:noProof/>
+        </w:rPr>
         <w:lastRenderedPageBreak/>
         <mc:AlternateContent>
           <mc:Choice Requires="wps">
@@ -433,6 +445,9 @@
         </mc:AlternateContent>
       </w:r>
       <w:r>
+        <w:rPr>
+          <w:noProof/>
+        </w:rPr>
         <w:drawing>
           <wp:inline distT="0" distB="0" distL="0" distR="0" wp14:anchorId="29F7E57A" wp14:editId="262B50B0">
             <wp:extent cx="4556705" cy="2943846"/>
@@ -509,6 +524,9 @@
         </w:numPr>
       </w:pPr>
       <w:r>
+        <w:rPr>
+          <w:noProof/>
+        </w:rPr>
         <w:drawing>
           <wp:anchor distT="0" distB="0" distL="114300" distR="114300" simplePos="0" relativeHeight="251662336" behindDoc="0" locked="0" layoutInCell="1" allowOverlap="1" wp14:anchorId="66C341D5" wp14:editId="6BC176AC">
             <wp:simplePos x="0" y="0"/>
@@ -573,6 +591,9 @@
         </w:drawing>
       </w:r>
       <w:r>
+        <w:rPr>
+          <w:noProof/>
+        </w:rPr>
         <mc:AlternateContent>
           <mc:Choice Requires="wps">
             <w:drawing>
@@ -644,6 +665,9 @@
         </mc:AlternateContent>
       </w:r>
       <w:r>
+        <w:rPr>
+          <w:noProof/>
+        </w:rPr>
         <w:drawing>
           <wp:inline distT="0" distB="0" distL="0" distR="0" wp14:anchorId="1E3C4DFF" wp14:editId="0A88FBEB">
             <wp:extent cx="4531028" cy="2920479"/>
@@ -702,6 +726,9 @@
         </w:numPr>
       </w:pPr>
       <w:r>
+        <w:rPr>
+          <w:noProof/>
+        </w:rPr>
         <w:drawing>
           <wp:inline distT="0" distB="0" distL="0" distR="0" wp14:anchorId="44351666" wp14:editId="43A93174">
             <wp:extent cx="4442974" cy="1939054"/>
@@ -823,7 +850,13 @@
             </w:pPr>
             <w:r>
               <w:lastRenderedPageBreak/>
-              <w:t>language: go</w:t>
+              <w:t xml:space="preserve">language: </w:t>
+            </w:r>
+            <w:r>
+              <w:rPr>
+                <w:color w:val="FF0000"/>
+              </w:rPr>
+              <w:t>go</w:t>
             </w:r>
           </w:p>
         </w:tc>
@@ -856,8 +889,14 @@
           <w:p>
             <w:pPr>
               <w:pStyle w:val="NoSpacing"/>
-            </w:pPr>
-            <w:r>
+              <w:rPr>
+                <w:color w:val="FF0000"/>
+              </w:rPr>
+            </w:pPr>
+            <w:r>
+              <w:rPr>
+                <w:color w:val="FF0000"/>
+              </w:rPr>
               <w:t>go:</w:t>
             </w:r>
           </w:p>
@@ -889,8 +928,14 @@
           <w:p>
             <w:pPr>
               <w:pStyle w:val="NoSpacing"/>
-            </w:pPr>
-            <w:r>
+              <w:rPr>
+                <w:color w:val="FF0000"/>
+              </w:rPr>
+            </w:pPr>
+            <w:r>
+              <w:rPr>
+                <w:color w:val="FF0000"/>
+              </w:rPr>
               <w:t>- 1.5.1</w:t>
             </w:r>
           </w:p>
@@ -1150,8 +1195,14 @@
           <w:p>
             <w:pPr>
               <w:pStyle w:val="NoSpacing"/>
-            </w:pPr>
-            <w:r>
+              <w:rPr>
+                <w:color w:val="FF0000"/>
+              </w:rPr>
+            </w:pPr>
+            <w:r>
+              <w:rPr>
+                <w:color w:val="FF0000"/>
+              </w:rPr>
               <w:t>- "./install-dependencies.sh"</w:t>
             </w:r>
           </w:p>
@@ -1213,12 +1264,21 @@
           <w:p>
             <w:pPr>
               <w:pStyle w:val="NoSpacing"/>
-            </w:pPr>
-            <w:r>
+              <w:rPr>
+                <w:color w:val="FF0000"/>
+              </w:rPr>
+            </w:pPr>
+            <w:r>
+              <w:rPr>
+                <w:color w:val="FF0000"/>
+              </w:rPr>
               <w:t xml:space="preserve">- go test </w:t>
             </w:r>
             <w:proofErr w:type="spellStart"/>
             <w:r>
+              <w:rPr>
+                <w:color w:val="FF0000"/>
+              </w:rPr>
               <w:t>CodeCollaborate.go</w:t>
             </w:r>
             <w:proofErr w:type="spellEnd"/>
@@ -1248,12 +1308,21 @@
           <w:p>
             <w:pPr>
               <w:pStyle w:val="NoSpacing"/>
-            </w:pPr>
-            <w:r>
+              <w:rPr>
+                <w:color w:val="FF0000"/>
+              </w:rPr>
+            </w:pPr>
+            <w:r>
+              <w:rPr>
+                <w:color w:val="FF0000"/>
+              </w:rPr>
               <w:t xml:space="preserve">- go build </w:t>
             </w:r>
             <w:proofErr w:type="spellStart"/>
             <w:r>
+              <w:rPr>
+                <w:color w:val="FF0000"/>
+              </w:rPr>
               <w:t>CodeCollaborate.go</w:t>
             </w:r>
             <w:proofErr w:type="spellEnd"/>
@@ -1464,7 +1533,19 @@
               <w:rPr>
                 <w:color w:val="FF0000"/>
               </w:rPr>
-              <w:t>&lt;UNSECURED KEY&gt;</w:t>
+              <w:t>&lt;</w:t>
+            </w:r>
+            <w:r>
+              <w:rPr>
+                <w:color w:val="FF0000"/>
+              </w:rPr>
+              <w:t>API</w:t>
+            </w:r>
+            <w:r>
+              <w:rPr>
+                <w:color w:val="FF0000"/>
+              </w:rPr>
+              <w:t xml:space="preserve"> KEY&gt;</w:t>
             </w:r>
           </w:p>
         </w:tc>
@@ -1496,7 +1577,13 @@
               <w:pStyle w:val="NoSpacing"/>
             </w:pPr>
             <w:r>
-              <w:t xml:space="preserve">  file: CodeCollaborate</w:t>
+              <w:t xml:space="preserve">  file: </w:t>
+            </w:r>
+            <w:r>
+              <w:rPr>
+                <w:color w:val="FF0000"/>
+              </w:rPr>
+              <w:t>CodeCollaborate</w:t>
             </w:r>
           </w:p>
         </w:tc>
@@ -1565,7 +1652,19 @@
         </w:numPr>
       </w:pPr>
       <w:r>
-        <w:t xml:space="preserve">Configure the above as needed. Get an </w:t>
+        <w:t xml:space="preserve">Configure the above as needed. The items that may need to be changed are in red. </w:t>
+      </w:r>
+    </w:p>
+    <w:p>
+      <w:pPr>
+        <w:pStyle w:val="NoSpacing"/>
+        <w:numPr>
+          <w:ilvl w:val="2"/>
+          <w:numId w:val="2"/>
+        </w:numPr>
+      </w:pPr>
+      <w:r>
+        <w:t xml:space="preserve">Get an </w:t>
       </w:r>
       <w:proofErr w:type="spellStart"/>
       <w:r>
@@ -1573,12 +1672,21 @@
       </w:r>
       <w:proofErr w:type="spellEnd"/>
       <w:r>
-        <w:t xml:space="preserve"> in the GitH</w:t>
-      </w:r>
-      <w:bookmarkStart w:id="0" w:name="_GoBack"/>
-      <w:bookmarkEnd w:id="0"/>
-      <w:r>
-        <w:t>ub Settings page.</w:t>
+        <w:t xml:space="preserve"> in the GitHub Settings page.</w:t>
+      </w:r>
+      <w:r>
+        <w:t xml:space="preserve"> MAKE SURE IT ONLY HAS </w:t>
+      </w:r>
+      <w:proofErr w:type="spellStart"/>
+      <w:r>
+        <w:t>public_repo</w:t>
+      </w:r>
+      <w:proofErr w:type="spellEnd"/>
+      <w:r>
+        <w:t xml:space="preserve"> permission.</w:t>
+      </w:r>
+      <w:r>
+        <w:t xml:space="preserve"> </w:t>
       </w:r>
     </w:p>
     <w:p>
@@ -1592,6 +1700,8 @@
       <w:r>
         <w:t>You’re done!</w:t>
       </w:r>
+      <w:bookmarkStart w:id="0" w:name="_GoBack"/>
+      <w:bookmarkEnd w:id="0"/>
     </w:p>
     <w:sectPr>
       <w:pgSz w:w="12240" w:h="15840"/>
@@ -2213,6 +2323,7 @@
   <w:style w:type="character" w:default="1" w:styleId="DefaultParagraphFont">
     <w:name w:val="Default Paragraph Font"/>
     <w:uiPriority w:val="1"/>
+    <w:semiHidden/>
     <w:unhideWhenUsed/>
   </w:style>
   <w:style w:type="table" w:default="1" w:styleId="TableNormal">

</xml_diff>

<commit_message>
Swtiched users to be keyed on username, rather than Id
</commit_message>
<xml_diff>
--- a/documentation/Travis CI Integration with GitHub.docx
+++ b/documentation/Travis CI Integration with GitHub.docx
@@ -79,12 +79,7 @@
         <w:pStyle w:val="NoSpacing"/>
       </w:pPr>
       <w:r>
-        <w:t>This document is aimed at providing a setup guid</w:t>
-      </w:r>
-      <w:bookmarkStart w:id="0" w:name="_GoBack"/>
-      <w:bookmarkEnd w:id="0"/>
-      <w:r>
-        <w:t>e for integrating Travis CI with GitHub, with automated releases on tags that fit into a specific format.</w:t>
+        <w:t>This document is aimed at providing a setup guide for integrating Travis CI with GitHub, with automated releases on tags that fit into a specific format.</w:t>
       </w:r>
     </w:p>
     <w:p>
@@ -800,6 +795,11 @@
       </w:r>
     </w:p>
     <w:p>
+      <w:r>
+        <w:br w:type="page"/>
+      </w:r>
+    </w:p>
+    <w:p>
       <w:pPr>
         <w:pStyle w:val="NoSpacing"/>
         <w:numPr>
@@ -808,6 +808,7 @@
         </w:numPr>
       </w:pPr>
       <w:r>
+        <w:lastRenderedPageBreak/>
         <w:t>Setup Travis-CI</w:t>
       </w:r>
     </w:p>
@@ -835,15 +836,7 @@
         <w:t>from a</w:t>
       </w:r>
       <w:r>
-        <w:t xml:space="preserve"> </w:t>
-      </w:r>
-      <w:proofErr w:type="spellStart"/>
-      <w:r>
-        <w:t>Travis.yml</w:t>
-      </w:r>
-      <w:proofErr w:type="spellEnd"/>
-      <w:r>
-        <w:t xml:space="preserve"> file</w:t>
+        <w:t xml:space="preserve"> Travis.yml file</w:t>
       </w:r>
     </w:p>
     <w:tbl>
@@ -917,7 +910,6 @@
               <w:rPr>
                 <w:color w:val="FF0000"/>
               </w:rPr>
-              <w:lastRenderedPageBreak/>
               <w:t>go:</w:t>
             </w:r>
           </w:p>
@@ -1293,16 +1285,8 @@
               <w:rPr>
                 <w:color w:val="FF0000"/>
               </w:rPr>
-              <w:t xml:space="preserve">- go test </w:t>
-            </w:r>
-            <w:proofErr w:type="spellStart"/>
-            <w:r>
-              <w:rPr>
-                <w:color w:val="FF0000"/>
-              </w:rPr>
-              <w:t>CodeCollaborate.go</w:t>
-            </w:r>
-            <w:proofErr w:type="spellEnd"/>
+              <w:t>- go test CodeCollaborate.go</w:t>
+            </w:r>
           </w:p>
         </w:tc>
         <w:tc>
@@ -1337,16 +1321,8 @@
               <w:rPr>
                 <w:color w:val="FF0000"/>
               </w:rPr>
-              <w:t xml:space="preserve">- go build </w:t>
-            </w:r>
-            <w:proofErr w:type="spellStart"/>
-            <w:r>
-              <w:rPr>
-                <w:color w:val="FF0000"/>
-              </w:rPr>
-              <w:t>CodeCollaborate.go</w:t>
-            </w:r>
-            <w:proofErr w:type="spellEnd"/>
+              <w:t>- go build CodeCollaborate.go</w:t>
+            </w:r>
           </w:p>
         </w:tc>
         <w:tc>
@@ -1470,15 +1446,7 @@
               <w:pStyle w:val="NoSpacing"/>
             </w:pPr>
             <w:r>
-              <w:t xml:space="preserve">    </w:t>
-            </w:r>
-            <w:proofErr w:type="spellStart"/>
-            <w:r>
-              <w:t>all_branches</w:t>
-            </w:r>
-            <w:proofErr w:type="spellEnd"/>
-            <w:r>
-              <w:t>: true</w:t>
+              <w:t xml:space="preserve">    all_branches: true</w:t>
             </w:r>
           </w:p>
         </w:tc>
@@ -1540,15 +1508,7 @@
               <w:pStyle w:val="NoSpacing"/>
             </w:pPr>
             <w:r>
-              <w:t xml:space="preserve">  </w:t>
-            </w:r>
-            <w:proofErr w:type="spellStart"/>
-            <w:r>
-              <w:t>api_key</w:t>
-            </w:r>
-            <w:proofErr w:type="spellEnd"/>
-            <w:r>
-              <w:t xml:space="preserve">: </w:t>
+              <w:t xml:space="preserve">  api_key: </w:t>
             </w:r>
             <w:r>
               <w:rPr>
@@ -1636,15 +1596,7 @@
               <w:pStyle w:val="NoSpacing"/>
             </w:pPr>
             <w:r>
-              <w:t xml:space="preserve">  </w:t>
-            </w:r>
-            <w:proofErr w:type="spellStart"/>
-            <w:r>
-              <w:t>skip_cleanup</w:t>
-            </w:r>
-            <w:proofErr w:type="spellEnd"/>
-            <w:r>
-              <w:t>: true</w:t>
+              <w:t xml:space="preserve">  skip_cleanup: true</w:t>
             </w:r>
           </w:p>
         </w:tc>
@@ -1675,6 +1627,20 @@
       <w:r>
         <w:t xml:space="preserve">Configure the above as needed. The items that may need to be changed are in red. </w:t>
       </w:r>
+      <w:r>
+        <w:t xml:space="preserve">(more information </w:t>
+      </w:r>
+      <w:hyperlink r:id="rId12" w:history="1">
+        <w:r>
+          <w:rPr>
+            <w:rStyle w:val="Hyperlink"/>
+          </w:rPr>
+          <w:t>here</w:t>
+        </w:r>
+      </w:hyperlink>
+      <w:r>
+        <w:t>)</w:t>
+      </w:r>
     </w:p>
     <w:p>
       <w:pPr>
@@ -1685,29 +1651,36 @@
         </w:numPr>
       </w:pPr>
       <w:r>
-        <w:t xml:space="preserve">Get an </w:t>
-      </w:r>
-      <w:proofErr w:type="spellStart"/>
-      <w:r>
-        <w:t>api_key</w:t>
-      </w:r>
-      <w:proofErr w:type="spellEnd"/>
-      <w:r>
-        <w:t xml:space="preserve"> in the GitHub Settings page.</w:t>
-      </w:r>
-      <w:r>
-        <w:t xml:space="preserve"> MAKE SURE IT ONLY HAS </w:t>
-      </w:r>
-      <w:proofErr w:type="spellStart"/>
-      <w:r>
-        <w:t>public_repo</w:t>
-      </w:r>
-      <w:proofErr w:type="spellEnd"/>
-      <w:r>
-        <w:t xml:space="preserve"> permission.</w:t>
+        <w:t>Get an api_key in the GitHub Settings page.</w:t>
+      </w:r>
+      <w:r>
+        <w:t xml:space="preserve"> MAKE SURE IT ONLY HAS public_repo permission.</w:t>
       </w:r>
       <w:r>
         <w:t xml:space="preserve"> </w:t>
+      </w:r>
+    </w:p>
+    <w:p>
+      <w:pPr>
+        <w:pStyle w:val="NoSpacing"/>
+        <w:numPr>
+          <w:ilvl w:val="2"/>
+          <w:numId w:val="2"/>
+        </w:numPr>
+      </w:pPr>
+      <w:r>
+        <w:t xml:space="preserve">Alternatively, follow the instructions </w:t>
+      </w:r>
+      <w:hyperlink r:id="rId13" w:history="1">
+        <w:r>
+          <w:rPr>
+            <w:rStyle w:val="Hyperlink"/>
+          </w:rPr>
+          <w:t>here</w:t>
+        </w:r>
+      </w:hyperlink>
+      <w:r>
+        <w:t xml:space="preserve"> for an encrypted api_key</w:t>
       </w:r>
     </w:p>
     <w:p>
@@ -1719,8 +1692,91 @@
         </w:numPr>
       </w:pPr>
       <w:r>
-        <w:t>You’re done!</w:t>
-      </w:r>
+        <w:t xml:space="preserve">You’re done with setup! See </w:t>
+      </w:r>
+      <w:r>
+        <w:rPr>
+          <w:u w:val="single"/>
+        </w:rPr>
+        <w:t xml:space="preserve">https://travis-ci.org/&lt;User&gt;/&lt;Project&gt; </w:t>
+      </w:r>
+      <w:r>
+        <w:t>for the build status.</w:t>
+      </w:r>
+    </w:p>
+    <w:p>
+      <w:pPr>
+        <w:pStyle w:val="NoSpacing"/>
+        <w:numPr>
+          <w:ilvl w:val="0"/>
+          <w:numId w:val="2"/>
+        </w:numPr>
+      </w:pPr>
+      <w:r>
+        <w:t>Tagging a commit as a release.</w:t>
+      </w:r>
+    </w:p>
+    <w:p>
+      <w:pPr>
+        <w:pStyle w:val="NoSpacing"/>
+        <w:numPr>
+          <w:ilvl w:val="1"/>
+          <w:numId w:val="2"/>
+        </w:numPr>
+      </w:pPr>
+      <w:r>
+        <w:t>The configuration above</w:t>
+      </w:r>
+    </w:p>
+    <w:p>
+      <w:pPr>
+        <w:pStyle w:val="NoSpacing"/>
+        <w:numPr>
+          <w:ilvl w:val="1"/>
+          <w:numId w:val="2"/>
+        </w:numPr>
+      </w:pPr>
+      <w:r>
+        <w:t>From Git CLI/Git Bash:</w:t>
+      </w:r>
+    </w:p>
+    <w:p>
+      <w:pPr>
+        <w:pStyle w:val="NoSpacing"/>
+        <w:numPr>
+          <w:ilvl w:val="2"/>
+          <w:numId w:val="2"/>
+        </w:numPr>
+      </w:pPr>
+      <w:r>
+        <w:t>“git tag –a v.1.3.2-rc4 –m “Stability fixes and performance improvements”</w:t>
+      </w:r>
+    </w:p>
+    <w:p>
+      <w:pPr>
+        <w:pStyle w:val="NoSpacing"/>
+        <w:numPr>
+          <w:ilvl w:val="2"/>
+          <w:numId w:val="2"/>
+        </w:numPr>
+      </w:pPr>
+      <w:r>
+        <w:t>“git push –tags”</w:t>
+      </w:r>
+    </w:p>
+    <w:p>
+      <w:pPr>
+        <w:pStyle w:val="NoSpacing"/>
+        <w:numPr>
+          <w:ilvl w:val="1"/>
+          <w:numId w:val="2"/>
+        </w:numPr>
+      </w:pPr>
+      <w:r>
+        <w:t>The Travis server should now build and upload a binary file to GitHub Releases for others to download.</w:t>
+      </w:r>
+      <w:bookmarkStart w:id="0" w:name="_GoBack"/>
+      <w:bookmarkEnd w:id="0"/>
     </w:p>
     <w:sectPr>
       <w:pgSz w:w="12240" w:h="15840"/>

</xml_diff>